<commit_message>
modify git and shuoming.txt
</commit_message>
<xml_diff>
--- a/git.docx
+++ b/git.docx
@@ -1566,7 +1566,7 @@
         </w:rPr>
         <w:drawing>
           <wp:inline distT="0" distB="0" distL="0" distR="0">
-            <wp:extent cx="10153650" cy="1129030"/>
+            <wp:extent cx="6368829" cy="708179"/>
             <wp:effectExtent l="0" t="0" r="0" b="0"/>
             <wp:docPr id="7" name="图片 7" descr="C:\Users\Administrator.DFSS-20160829VV\Documents\My Knowledge\temp\ec318d66-e977-425f-98c9-24c1e42e3147\128\index_files\227d93ce-dd1f-4091-a3cb-7606437789ac.png"/>
             <wp:cNvGraphicFramePr>
@@ -1597,7 +1597,7 @@
                   <pic:spPr bwMode="auto">
                     <a:xfrm>
                       <a:off x="0" y="0"/>
-                      <a:ext cx="10153650" cy="1129030"/>
+                      <a:ext cx="7056269" cy="784619"/>
                     </a:xfrm>
                     <a:prstGeom prst="rect">
                       <a:avLst/>
@@ -1766,6 +1766,53 @@
           <w:shd w:val="clear" w:color="auto" w:fill="FFFFFF"/>
         </w:rPr>
         <w:br/>
+      </w:r>
+      <w:r>
+        <w:rPr>
+          <w:rStyle w:val="HTML"/>
+        </w:rPr>
+        <w:t>--hard</w:t>
+      </w:r>
+      <w:r>
+        <w:t>：重设</w:t>
+      </w:r>
+      <w:r>
+        <w:t xml:space="preserve">(reset) </w:t>
+      </w:r>
+      <w:r>
+        <w:t>索引和工作目录，</w:t>
+      </w:r>
+      <w:proofErr w:type="gramStart"/>
+      <w:r>
+        <w:t>自从</w:t>
+      </w:r>
+      <w:r>
+        <w:rPr>
+          <w:rStyle w:val="HTML"/>
+        </w:rPr>
+        <w:t>&lt;</w:t>
+      </w:r>
+      <w:proofErr w:type="gramEnd"/>
+      <w:r>
+        <w:rPr>
+          <w:rStyle w:val="HTML"/>
+        </w:rPr>
+        <w:t>commit&gt;</w:t>
+      </w:r>
+      <w:r>
+        <w:t>以来在工作目录中的任何改变都被丢弃，并把</w:t>
+      </w:r>
+      <w:r>
+        <w:t>HEAD</w:t>
+      </w:r>
+      <w:r>
+        <w:t>指向</w:t>
+      </w:r>
+      <w:r>
+        <w:rPr>
+          <w:rStyle w:val="HTML"/>
+        </w:rPr>
+        <w:t>&lt;commit&gt;</w:t>
       </w:r>
     </w:p>
     <w:p>
@@ -3469,6 +3516,7 @@
         </w:rPr>
         <w:t>命名也是</w:t>
       </w:r>
+      <w:proofErr w:type="spellStart"/>
       <w:r>
         <w:rPr>
           <w:rFonts w:ascii="Consolas" w:eastAsia="宋体" w:hAnsi="Consolas" w:cs="Consolas"/>
@@ -3481,6 +3529,7 @@
         </w:rPr>
         <w:t>gitskills</w:t>
       </w:r>
+      <w:proofErr w:type="spellEnd"/>
       <w:r>
         <w:rPr>
           <w:rFonts w:ascii="Consolas" w:eastAsia="宋体" w:hAnsi="Consolas" w:cs="Consolas" w:hint="eastAsia"/>
@@ -4792,10 +4841,9 @@
           <w:szCs w:val="24"/>
           <w:shd w:val="clear" w:color="auto" w:fill="FFFFFF"/>
         </w:rPr>
-        <w:lastRenderedPageBreak/>
         <w:drawing>
           <wp:inline distT="0" distB="0" distL="0" distR="0">
-            <wp:extent cx="10121900" cy="4866005"/>
+            <wp:extent cx="6351247" cy="3053300"/>
             <wp:effectExtent l="0" t="0" r="0" b="0"/>
             <wp:docPr id="4" name="图片 4" descr="C:\Users\Administrator.DFSS-20160829VV\Documents\My Knowledge\temp\ec318d66-e977-425f-98c9-24c1e42e3147\128\index_files\b4a5b876-0818-4386-8ab2-3a58a0100b84.png"/>
             <wp:cNvGraphicFramePr>
@@ -4826,7 +4874,7 @@
                   <pic:spPr bwMode="auto">
                     <a:xfrm>
                       <a:off x="0" y="0"/>
-                      <a:ext cx="10121900" cy="4866005"/>
+                      <a:ext cx="6467177" cy="3109032"/>
                     </a:xfrm>
                     <a:prstGeom prst="rect">
                       <a:avLst/>
@@ -5114,6 +5162,7 @@
           <w:bdr w:val="single" w:sz="6" w:space="0" w:color="DDDDDD" w:frame="1"/>
           <w:shd w:val="clear" w:color="auto" w:fill="FAFAFA"/>
         </w:rPr>
+        <w:lastRenderedPageBreak/>
         <w:t>git</w:t>
       </w:r>
       <w:proofErr w:type="spellEnd"/>
@@ -5400,7 +5449,6 @@
           <w:szCs w:val="24"/>
           <w:shd w:val="clear" w:color="auto" w:fill="FFFFFF"/>
         </w:rPr>
-        <w:lastRenderedPageBreak/>
         <w:drawing>
           <wp:inline distT="0" distB="0" distL="0" distR="0">
             <wp:extent cx="2830830" cy="1121410"/>
@@ -5466,6 +5514,7 @@
           <w:shd w:val="clear" w:color="auto" w:fill="FFFFFF"/>
         </w:rPr>
       </w:pPr>
+      <w:bookmarkStart w:id="0" w:name="_GoBack"/>
       <w:r>
         <w:rPr>
           <w:rFonts w:ascii="Helvetica" w:eastAsia="宋体" w:hAnsi="Helvetica" w:cs="Helvetica"/>
@@ -5476,9 +5525,10 @@
           <w:szCs w:val="24"/>
           <w:shd w:val="clear" w:color="auto" w:fill="FFFFFF"/>
         </w:rPr>
+        <w:lastRenderedPageBreak/>
         <w:drawing>
           <wp:inline distT="0" distB="0" distL="0" distR="0">
-            <wp:extent cx="6575425" cy="6400800"/>
+            <wp:extent cx="5970976" cy="5812403"/>
             <wp:effectExtent l="0" t="0" r="0" b="0"/>
             <wp:docPr id="1" name="图片 1" descr="C:\Users\Administrator.DFSS-20160829VV\Documents\My Knowledge\temp\ec318d66-e977-425f-98c9-24c1e42e3147\128\index_files\e1b1897c-0a8b-46bc-a086-93dd4b69f7d9.png"/>
             <wp:cNvGraphicFramePr>
@@ -5509,7 +5559,7 @@
                   <pic:spPr bwMode="auto">
                     <a:xfrm>
                       <a:off x="0" y="0"/>
-                      <a:ext cx="6575425" cy="6400800"/>
+                      <a:ext cx="5979364" cy="5820568"/>
                     </a:xfrm>
                     <a:prstGeom prst="rect">
                       <a:avLst/>
@@ -5525,6 +5575,7 @@
           </wp:inline>
         </w:drawing>
       </w:r>
+      <w:bookmarkEnd w:id="0"/>
     </w:p>
     <w:p>
       <w:pPr>
@@ -5631,7 +5682,6 @@
           <w:szCs w:val="24"/>
           <w:shd w:val="clear" w:color="auto" w:fill="FFFFFF"/>
         </w:rPr>
-        <w:lastRenderedPageBreak/>
         <w:t>git</w:t>
       </w:r>
       <w:proofErr w:type="spellEnd"/>
@@ -6103,6 +6153,7 @@
         <w:rPr>
           <w:noProof/>
         </w:rPr>
+        <w:lastRenderedPageBreak/>
         <w:drawing>
           <wp:inline distT="0" distB="0" distL="0" distR="0" wp14:anchorId="640E84A4" wp14:editId="582A79BF">
             <wp:extent cx="4791075" cy="1362075"/>
@@ -7313,6 +7364,16 @@
         <w:spacing w:line="384" w:lineRule="atLeast"/>
         <w:jc w:val="left"/>
         <w:rPr>
+          <w:rFonts w:ascii="Helvetica" w:eastAsia="宋体" w:hAnsi="Helvetica" w:cs="Helvetica"/>
+          <w:color w:val="000000"/>
+          <w:kern w:val="0"/>
+          <w:sz w:val="24"/>
+          <w:szCs w:val="24"/>
+          <w:shd w:val="clear" w:color="auto" w:fill="FFFFFF"/>
+        </w:rPr>
+      </w:pPr>
+      <w:r>
+        <w:rPr>
           <w:rFonts w:ascii="Helvetica" w:eastAsia="宋体" w:hAnsi="Helvetica" w:cs="Helvetica" w:hint="eastAsia"/>
           <w:color w:val="000000"/>
           <w:kern w:val="0"/>
@@ -7320,16 +7381,6 @@
           <w:szCs w:val="24"/>
           <w:shd w:val="clear" w:color="auto" w:fill="FFFFFF"/>
         </w:rPr>
-      </w:pPr>
-      <w:r>
-        <w:rPr>
-          <w:rFonts w:ascii="Helvetica" w:eastAsia="宋体" w:hAnsi="Helvetica" w:cs="Helvetica" w:hint="eastAsia"/>
-          <w:color w:val="000000"/>
-          <w:kern w:val="0"/>
-          <w:sz w:val="24"/>
-          <w:szCs w:val="24"/>
-          <w:shd w:val="clear" w:color="auto" w:fill="FFFFFF"/>
-        </w:rPr>
         <w:t>更改</w:t>
       </w:r>
       <w:r>
@@ -7365,7 +7416,7 @@
         <w:spacing w:line="384" w:lineRule="atLeast"/>
         <w:jc w:val="left"/>
         <w:rPr>
-          <w:rFonts w:ascii="Helvetica" w:eastAsia="宋体" w:hAnsi="Helvetica" w:cs="Helvetica" w:hint="eastAsia"/>
+          <w:rFonts w:ascii="Helvetica" w:eastAsia="宋体" w:hAnsi="Helvetica" w:cs="Helvetica"/>
           <w:color w:val="000000"/>
           <w:kern w:val="0"/>
           <w:sz w:val="24"/>
@@ -7990,8 +8041,15 @@
       </w:r>
     </w:p>
     <w:p>
-      <w:bookmarkStart w:id="0" w:name="_GoBack"/>
-      <w:bookmarkEnd w:id="0"/>
+      <w:r>
+        <w:rPr>
+          <w:rFonts w:hint="eastAsia"/>
+        </w:rPr>
+        <w:t>1</w:t>
+      </w:r>
+      <w:r>
+        <w:t>359test-reset</w:t>
+      </w:r>
     </w:p>
     <w:sectPr>
       <w:pgSz w:w="11906" w:h="16838"/>

</xml_diff>